<commit_message>
Git url project added
</commit_message>
<xml_diff>
--- a/Resume_new.docx
+++ b/Resume_new.docx
@@ -1,6 +1,6 @@
 
 <file path=word/document.xml><?xml version="1.0" encoding="utf-8"?>
-<w:document xmlns:wpc="http://schemas.microsoft.com/office/word/2010/wordprocessingCanvas" xmlns:mc="http://schemas.openxmlformats.org/markup-compatibility/2006" xmlns:o="urn:schemas-microsoft-com:office:office" xmlns:r="http://schemas.openxmlformats.org/officeDocument/2006/relationships" xmlns:m="http://schemas.openxmlformats.org/officeDocument/2006/math" xmlns:v="urn:schemas-microsoft-com:vml" xmlns:wp14="http://schemas.microsoft.com/office/word/2010/wordprocessingDrawing" xmlns:wp="http://schemas.openxmlformats.org/drawingml/2006/wordprocessingDrawing" xmlns:w10="urn:schemas-microsoft-com:office:word" xmlns:w="http://schemas.openxmlformats.org/wordprocessingml/2006/main" xmlns:w14="http://schemas.microsoft.com/office/word/2010/wordml" xmlns:w15="http://schemas.microsoft.com/office/word/2012/wordml" xmlns:wpg="http://schemas.microsoft.com/office/word/2010/wordprocessingGroup" xmlns:wpi="http://schemas.microsoft.com/office/word/2010/wordprocessingInk" xmlns:wne="http://schemas.microsoft.com/office/word/2006/wordml" xmlns:wps="http://schemas.microsoft.com/office/word/2010/wordprocessingShape" mc:Ignorable="w14 w15 wp14">
+<w:document xmlns:wpc="http://schemas.microsoft.com/office/word/2010/wordprocessingCanvas" xmlns:cx="http://schemas.microsoft.com/office/drawing/2014/chartex" xmlns:cx1="http://schemas.microsoft.com/office/drawing/2015/9/8/chartex" xmlns:cx2="http://schemas.microsoft.com/office/drawing/2015/10/21/chartex" xmlns:cx3="http://schemas.microsoft.com/office/drawing/2016/5/9/chartex" xmlns:cx4="http://schemas.microsoft.com/office/drawing/2016/5/10/chartex" xmlns:cx5="http://schemas.microsoft.com/office/drawing/2016/5/11/chartex" xmlns:cx6="http://schemas.microsoft.com/office/drawing/2016/5/12/chartex" xmlns:cx7="http://schemas.microsoft.com/office/drawing/2016/5/13/chartex" xmlns:cx8="http://schemas.microsoft.com/office/drawing/2016/5/14/chartex" xmlns:mc="http://schemas.openxmlformats.org/markup-compatibility/2006" xmlns:aink="http://schemas.microsoft.com/office/drawing/2016/ink" xmlns:am3d="http://schemas.microsoft.com/office/drawing/2017/model3d" xmlns:o="urn:schemas-microsoft-com:office:office" xmlns:r="http://schemas.openxmlformats.org/officeDocument/2006/relationships" xmlns:m="http://schemas.openxmlformats.org/officeDocument/2006/math" xmlns:v="urn:schemas-microsoft-com:vml" xmlns:wp14="http://schemas.microsoft.com/office/word/2010/wordprocessingDrawing" xmlns:wp="http://schemas.openxmlformats.org/drawingml/2006/wordprocessingDrawing" xmlns:w10="urn:schemas-microsoft-com:office:word" xmlns:w="http://schemas.openxmlformats.org/wordprocessingml/2006/main" xmlns:w14="http://schemas.microsoft.com/office/word/2010/wordml" xmlns:w15="http://schemas.microsoft.com/office/word/2012/wordml" xmlns:w16cid="http://schemas.microsoft.com/office/word/2016/wordml/cid" xmlns:w16se="http://schemas.microsoft.com/office/word/2015/wordml/symex" xmlns:wpg="http://schemas.microsoft.com/office/word/2010/wordprocessingGroup" xmlns:wpi="http://schemas.microsoft.com/office/word/2010/wordprocessingInk" xmlns:wne="http://schemas.microsoft.com/office/word/2006/wordml" xmlns:wps="http://schemas.microsoft.com/office/word/2010/wordprocessingShape" mc:Ignorable="w14 w15 w16se w16cid wp14">
   <w:body>
     <w:p>
       <w:pPr>
@@ -16,16 +16,12 @@
           <w:sz w:val="50"/>
           <w:szCs w:val="50"/>
         </w:rPr>
-        <w:t>Nishchay Kaushik</w:t>
+        <w:t>Kush Guglani</w:t>
       </w:r>
     </w:p>
     <w:p>
       <w:pPr>
-        <w:spacing w:after="240"/>
-        <w:rPr>
-          <w:rStyle w:val="Hyperlink"/>
-          <w:b/>
-        </w:rPr>
+        <w:spacing w:after="0"/>
       </w:pPr>
       <w:r>
         <w:rPr>
@@ -39,13 +35,7 @@
           <w:color w:val="000000" w:themeColor="text1"/>
         </w:rPr>
         <w:tab/>
-        <w:t xml:space="preserve">    +91 9461546453</w:t>
-      </w:r>
-      <w:r>
-        <w:rPr>
-          <w:color w:val="000000" w:themeColor="text1"/>
-        </w:rPr>
-        <w:t>, +91 7976334650</w:t>
+        <w:t xml:space="preserve">    +91 8909555321</w:t>
       </w:r>
       <w:r>
         <w:rPr>
@@ -83,14 +73,19 @@
         <w:t xml:space="preserve">    </w:t>
       </w:r>
       <w:r>
-        <w:t>kaushiknishchay@gmail.com</w:t>
+        <w:t>guglani.tech@gmail.com</w:t>
       </w:r>
       <w:r>
         <w:t xml:space="preserve"> </w:t>
       </w:r>
-      <w:r>
-        <w:br/>
-      </w:r>
+    </w:p>
+    <w:p>
+      <w:pPr>
+        <w:spacing w:after="0"/>
+        <w:rPr>
+          <w:rStyle w:val="Hyperlink"/>
+        </w:rPr>
+      </w:pPr>
       <w:r>
         <w:rPr>
           <w:b/>
@@ -110,22 +105,14 @@
           <w:b/>
           <w:color w:val="3E7BBE"/>
         </w:rPr>
-        <w:t xml:space="preserve"> </w:t>
-      </w:r>
-      <w:r>
-        <w:rPr>
-          <w:b/>
-          <w:color w:val="3E7BBE"/>
-        </w:rPr>
-        <w:t xml:space="preserve"> </w:t>
+        <w:t xml:space="preserve">  </w:t>
       </w:r>
       <w:hyperlink r:id="rId8" w:history="1">
         <w:r>
           <w:rPr>
             <w:rStyle w:val="Hyperlink"/>
-            <w:u w:val="none"/>
           </w:rPr>
-          <w:t>linkedin.com/in/kaushiknishchay</w:t>
+          <w:t>linkedin.com/in/kushguglani/</w:t>
         </w:r>
       </w:hyperlink>
       <w:r>
@@ -157,16 +144,295 @@
           <w:rPr>
             <w:rStyle w:val="Hyperlink"/>
           </w:rPr>
-          <w:t>http://kaushik.tech</w:t>
+          <w:t>http://guglani.tech</w:t>
         </w:r>
       </w:hyperlink>
     </w:p>
     <w:p>
       <w:pPr>
+        <w:spacing w:after="0"/>
+        <w:jc w:val="center"/>
+        <w:rPr>
+          <w:rStyle w:val="Hyperlink"/>
+        </w:rPr>
+      </w:pPr>
+    </w:p>
+    <w:p>
+      <w:pPr>
+        <w:spacing w:after="0"/>
+      </w:pPr>
+    </w:p>
+    <w:p>
+      <w:pPr>
+        <w:spacing w:after="240"/>
+        <w:rPr>
+          <w:b/>
+          <w:color w:val="0563C1" w:themeColor="hyperlink"/>
+          <w:u w:val="single"/>
+        </w:rPr>
+      </w:pPr>
+      <w:r>
+        <w:br/>
+      </w:r>
+    </w:p>
+    <w:p>
+      <w:pPr>
         <w:rPr>
           <w:b/>
           <w:color w:val="000000" w:themeColor="text1"/>
         </w:rPr>
+      </w:pPr>
+    </w:p>
+    <w:p>
+      <w:pPr>
+        <w:rPr>
+          <w:b/>
+          <w:color w:val="000000" w:themeColor="text1"/>
+        </w:rPr>
+      </w:pPr>
+    </w:p>
+    <w:p>
+      <w:pPr>
+        <w:rPr>
+          <w:b/>
+          <w:color w:val="000000" w:themeColor="text1"/>
+        </w:rPr>
+        <w:sectPr>
+          <w:type w:val="continuous"/>
+          <w:pgSz w:w="11909" w:h="16834" w:code="9"/>
+          <w:pgMar w:top="720" w:right="720" w:bottom="720" w:left="720" w:header="432" w:footer="576" w:gutter="0"/>
+          <w:cols w:num="2" w:space="720"/>
+          <w:docGrid w:linePitch="360"/>
+        </w:sectPr>
+      </w:pPr>
+    </w:p>
+    <w:p>
+      <w:pPr>
+        <w:rPr>
+          <w:b/>
+          <w:color w:val="000000" w:themeColor="text1"/>
+        </w:rPr>
+      </w:pPr>
+      <w:r>
+        <w:rPr>
+          <w:b/>
+          <w:color w:val="000000" w:themeColor="text1"/>
+        </w:rPr>
+        <w:t xml:space="preserve">                                                       </w:t>
+      </w:r>
+      <w:r>
+        <w:rPr>
+          <w:b/>
+          <w:noProof/>
+          <w:sz w:val="28"/>
+          <w:szCs w:val="28"/>
+        </w:rPr>
+        <mc:AlternateContent>
+          <mc:Choice Requires="wpg">
+            <w:drawing>
+              <wp:inline distT="0" distB="0" distL="0" distR="0" wp14:anchorId="526DC6C8" wp14:editId="309D5392">
+                <wp:extent cx="2952206" cy="365760"/>
+                <wp:effectExtent l="0" t="0" r="19685" b="2540"/>
+                <wp:docPr id="2" name="Group 2"/>
+                <wp:cNvGraphicFramePr/>
+                <a:graphic xmlns:a="http://schemas.openxmlformats.org/drawingml/2006/main">
+                  <a:graphicData uri="http://schemas.microsoft.com/office/word/2010/wordprocessingGroup">
+                    <wpg:wgp>
+                      <wpg:cNvGrpSpPr/>
+                      <wpg:grpSpPr>
+                        <a:xfrm>
+                          <a:off x="0" y="0"/>
+                          <a:ext cx="2952206" cy="365760"/>
+                          <a:chOff x="0" y="0"/>
+                          <a:chExt cx="6640830" cy="372110"/>
+                        </a:xfrm>
+                      </wpg:grpSpPr>
+                      <wps:wsp>
+                        <wps:cNvPr id="3" name="Text Box 3"/>
+                        <wps:cNvSpPr txBox="1"/>
+                        <wps:spPr>
+                          <a:xfrm>
+                            <a:off x="7619" y="0"/>
+                            <a:ext cx="6633211" cy="372110"/>
+                          </a:xfrm>
+                          <a:prstGeom prst="rect">
+                            <a:avLst/>
+                          </a:prstGeom>
+                          <a:noFill/>
+                          <a:ln w="6350">
+                            <a:noFill/>
+                          </a:ln>
+                        </wps:spPr>
+                        <wps:txbx>
+                          <w:txbxContent>
+                            <w:p>
+                              <w:pPr>
+                                <w:jc w:val="center"/>
+                                <w:rPr>
+                                  <w:b/>
+                                  <w:color w:val="3E7BBE"/>
+                                  <w:sz w:val="28"/>
+                                  <w:szCs w:val="28"/>
+                                </w:rPr>
+                              </w:pPr>
+                              <w:r>
+                                <w:rPr>
+                                  <w:b/>
+                                  <w:color w:val="3E7BBE"/>
+                                  <w:sz w:val="28"/>
+                                  <w:szCs w:val="28"/>
+                                </w:rPr>
+                                <w:t>P</w:t>
+                              </w:r>
+                              <w:r>
+                                <w:rPr>
+                                  <w:b/>
+                                  <w:color w:val="3E7BBE"/>
+                                  <w:sz w:val="28"/>
+                                  <w:szCs w:val="28"/>
+                                </w:rPr>
+                                <w:t>PROFESSIONAL SUMMARY</w:t>
+                              </w:r>
+                            </w:p>
+                          </w:txbxContent>
+                        </wps:txbx>
+                        <wps:bodyPr rot="0" spcFirstLastPara="0" vertOverflow="overflow" horzOverflow="overflow" vert="horz" wrap="square" lIns="0" tIns="0" rIns="0" bIns="0" numCol="1" spcCol="0" rtlCol="0" fromWordArt="0" anchor="t" anchorCtr="0" forceAA="0" compatLnSpc="1">
+                          <a:prstTxWarp prst="textNoShape">
+                            <a:avLst/>
+                          </a:prstTxWarp>
+                          <a:noAutofit/>
+                        </wps:bodyPr>
+                      </wps:wsp>
+                      <wps:wsp>
+                        <wps:cNvPr id="6" name="Straight Connector 6"/>
+                        <wps:cNvCnPr/>
+                        <wps:spPr>
+                          <a:xfrm>
+                            <a:off x="0" y="313346"/>
+                            <a:ext cx="6640830" cy="0"/>
+                          </a:xfrm>
+                          <a:prstGeom prst="line">
+                            <a:avLst/>
+                          </a:prstGeom>
+                          <a:ln w="15875"/>
+                        </wps:spPr>
+                        <wps:style>
+                          <a:lnRef idx="1">
+                            <a:schemeClr val="accent1"/>
+                          </a:lnRef>
+                          <a:fillRef idx="0">
+                            <a:schemeClr val="accent1"/>
+                          </a:fillRef>
+                          <a:effectRef idx="0">
+                            <a:schemeClr val="accent1"/>
+                          </a:effectRef>
+                          <a:fontRef idx="minor">
+                            <a:schemeClr val="tx1"/>
+                          </a:fontRef>
+                        </wps:style>
+                        <wps:bodyPr/>
+                      </wps:wsp>
+                    </wpg:wgp>
+                  </a:graphicData>
+                </a:graphic>
+              </wp:inline>
+            </w:drawing>
+          </mc:Choice>
+          <mc:Fallback>
+            <w:pict>
+              <v:group w14:anchorId="526DC6C8" id="Group 2" o:spid="_x0000_s1026" style="width:232.45pt;height:28.8pt;mso-position-horizontal-relative:char;mso-position-vertical-relative:line" coordsize="66408,3721" o:gfxdata="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">
+                <v:shapetype id="_x0000_t202" coordsize="21600,21600" o:spt="202" path="m,l,21600r21600,l21600,xe">
+                  <v:stroke joinstyle="miter"/>
+                  <v:path gradientshapeok="t" o:connecttype="rect"/>
+                </v:shapetype>
+                <v:shape id="Text Box 3" o:spid="_x0000_s1027" type="#_x0000_t202" style="position:absolute;left:76;width:66332;height:3721;visibility:visible;mso-wrap-style:square;v-text-anchor:top" o:gfxdata="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" filled="f" stroked="f" strokeweight=".5pt">
+                  <v:textbox inset="0,0,0,0">
+                    <w:txbxContent>
+                      <w:p>
+                        <w:pPr>
+                          <w:jc w:val="center"/>
+                          <w:rPr>
+                            <w:b/>
+                            <w:color w:val="3E7BBE"/>
+                            <w:sz w:val="28"/>
+                            <w:szCs w:val="28"/>
+                          </w:rPr>
+                        </w:pPr>
+                        <w:r>
+                          <w:rPr>
+                            <w:b/>
+                            <w:color w:val="3E7BBE"/>
+                            <w:sz w:val="28"/>
+                            <w:szCs w:val="28"/>
+                          </w:rPr>
+                          <w:t>P</w:t>
+                        </w:r>
+                        <w:r>
+                          <w:rPr>
+                            <w:b/>
+                            <w:color w:val="3E7BBE"/>
+                            <w:sz w:val="28"/>
+                            <w:szCs w:val="28"/>
+                          </w:rPr>
+                          <w:t>PROFESSIONAL SUMMARY</w:t>
+                        </w:r>
+                      </w:p>
+                    </w:txbxContent>
+                  </v:textbox>
+                </v:shape>
+                <v:line id="Straight Connector 6" o:spid="_x0000_s1028" style="position:absolute;visibility:visible;mso-wrap-style:square" from="0,3133" to="66408,3133" o:connectortype="straight" o:gfxdata="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" strokecolor="#5b9bd5 [3204]" strokeweight="1.25pt">
+                  <v:stroke joinstyle="miter"/>
+                </v:line>
+                <w10:anchorlock/>
+              </v:group>
+            </w:pict>
+          </mc:Fallback>
+        </mc:AlternateContent>
+      </w:r>
+      <w:bookmarkStart w:id="0" w:name="_GoBack"/>
+      <w:bookmarkEnd w:id="0"/>
+    </w:p>
+    <w:p>
+      <w:r>
+        <w:t>Full Stack Developer with 3 years of experience designing and developing</w:t>
+      </w:r>
+      <w:r>
+        <w:t xml:space="preserve"> responsive</w:t>
+      </w:r>
+      <w:r>
+        <w:t xml:space="preserve"> web</w:t>
+      </w:r>
+      <w:r>
+        <w:t xml:space="preserve"> </w:t>
+      </w:r>
+      <w:r>
+        <w:t xml:space="preserve">applications using </w:t>
+      </w:r>
+      <w:proofErr w:type="spellStart"/>
+      <w:r>
+        <w:t>Javascript</w:t>
+      </w:r>
+      <w:proofErr w:type="spellEnd"/>
+      <w:r>
+        <w:t xml:space="preserve"> and </w:t>
+      </w:r>
+      <w:r>
+        <w:t>its</w:t>
+      </w:r>
+      <w:r>
+        <w:t xml:space="preserve"> various frameworks.</w:t>
+      </w:r>
+    </w:p>
+    <w:p/>
+    <w:p>
+      <w:pPr>
+        <w:sectPr>
+          <w:type w:val="continuous"/>
+          <w:pgSz w:w="11909" w:h="16834" w:code="9"/>
+          <w:pgMar w:top="720" w:right="720" w:bottom="720" w:left="720" w:header="432" w:footer="576" w:gutter="0"/>
+          <w:cols w:space="720"/>
+          <w:docGrid w:linePitch="360"/>
+        </w:sectPr>
       </w:pPr>
     </w:p>
     <w:p>
@@ -278,14 +544,10 @@
               </wp:inline>
             </w:drawing>
           </mc:Choice>
-          <mc:Fallback xmlns:cx="http://schemas.microsoft.com/office/drawing/2014/chartex" xmlns:cx1="http://schemas.microsoft.com/office/drawing/2015/9/8/chartex" xmlns:cx2="http://schemas.microsoft.com/office/drawing/2015/10/21/chartex" xmlns:cx3="http://schemas.microsoft.com/office/drawing/2016/5/9/chartex" xmlns:cx4="http://schemas.microsoft.com/office/drawing/2016/5/10/chartex" xmlns:cx5="http://schemas.microsoft.com/office/drawing/2016/5/11/chartex" xmlns:cx6="http://schemas.microsoft.com/office/drawing/2016/5/12/chartex" xmlns:cx7="http://schemas.microsoft.com/office/drawing/2016/5/13/chartex" xmlns:cx8="http://schemas.microsoft.com/office/drawing/2016/5/14/chartex" xmlns:aink="http://schemas.microsoft.com/office/drawing/2016/ink" xmlns:am3d="http://schemas.microsoft.com/office/drawing/2017/model3d" xmlns:w16cid="http://schemas.microsoft.com/office/word/2016/wordml/cid" xmlns:w16se="http://schemas.microsoft.com/office/word/2015/wordml/symex">
+          <mc:Fallback>
             <w:pict>
-              <v:group w14:anchorId="5E922623" id="Group 4" o:spid="_x0000_s1026" style="width:232.45pt;height:28.8pt;mso-position-horizontal-relative:char;mso-position-vertical-relative:line" coordsize="66408,3721" o:gfxdata="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">
-                <v:shapetype id="_x0000_t202" coordsize="21600,21600" o:spt="202" path="m,l,21600r21600,l21600,xe">
-                  <v:stroke joinstyle="miter"/>
-                  <v:path gradientshapeok="t" o:connecttype="rect"/>
-                </v:shapetype>
-                <v:shape id="Text Box 20" o:spid="_x0000_s1027" type="#_x0000_t202" style="position:absolute;left:76;width:66332;height:3721;visibility:visible;mso-wrap-style:square;v-text-anchor:top" o:gfxdata="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" filled="f" stroked="f" strokeweight=".5pt">
+              <v:group w14:anchorId="5E922623" id="Group 4" o:spid="_x0000_s1029" style="width:232.45pt;height:28.8pt;mso-position-horizontal-relative:char;mso-position-vertical-relative:line" coordsize="66408,3721" o:gfxdata="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">
+                <v:shape id="Text Box 20" o:spid="_x0000_s1030" type="#_x0000_t202" style="position:absolute;left:76;width:66332;height:3721;visibility:visible;mso-wrap-style:square;v-text-anchor:top" o:gfxdata="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" filled="f" stroked="f" strokeweight=".5pt">
                   <v:textbox inset="0,0,0,0">
                     <w:txbxContent>
                       <w:p>
@@ -310,7 +572,7 @@
                     </w:txbxContent>
                   </v:textbox>
                 </v:shape>
-                <v:line id="Straight Connector 21" o:spid="_x0000_s1028" style="position:absolute;visibility:visible;mso-wrap-style:square" from="0,3133" to="66408,3133" o:connectortype="straight" o:gfxdata="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" strokecolor="#5b9bd5 [3204]" strokeweight="1.25pt">
+                <v:line id="Straight Connector 21" o:spid="_x0000_s1031" style="position:absolute;visibility:visible;mso-wrap-style:square" from="0,3133" to="66408,3133" o:connectortype="straight" o:gfxdata="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" strokecolor="#5b9bd5 [3204]" strokeweight="1.25pt">
                   <v:stroke joinstyle="miter"/>
                 </v:line>
                 <w10:anchorlock/>
@@ -349,10 +611,7 @@
           </w:tcPr>
           <w:p>
             <w:r>
-              <w:t>January 2019</w:t>
-            </w:r>
-            <w:r>
-              <w:t xml:space="preserve"> – Current</w:t>
+              <w:t>December 2016 – Current</w:t>
             </w:r>
           </w:p>
         </w:tc>
@@ -363,10 +622,10 @@
           </w:tcPr>
           <w:p>
             <w:pPr>
-              <w:jc w:val="right"/>
-            </w:pPr>
-            <w:r>
-              <w:t>Bengaluru</w:t>
+              <w:jc w:val="center"/>
+            </w:pPr>
+            <w:r>
+              <w:t xml:space="preserve">                 Noida</w:t>
             </w:r>
           </w:p>
         </w:tc>
@@ -381,74 +640,35 @@
             <w:gridSpan w:val="2"/>
           </w:tcPr>
           <w:p>
+            <w:pPr>
+              <w:rPr>
+                <w:b/>
+              </w:rPr>
+            </w:pPr>
             <w:r>
               <w:rPr>
                 <w:b/>
                 <w:color w:val="3E7BBE"/>
               </w:rPr>
-              <w:t>S</w:t>
+              <w:t>System Engineer</w:t>
+            </w:r>
+            <w:r>
+              <w:t xml:space="preserve"> </w:t>
+            </w:r>
+            <w:r>
+              <w:rPr>
+                <w:i/>
+              </w:rPr>
+              <w:t>@</w:t>
+            </w:r>
+            <w:r>
+              <w:t xml:space="preserve"> </w:t>
             </w:r>
             <w:r>
               <w:rPr>
                 <w:b/>
-                <w:color w:val="3E7BBE"/>
-              </w:rPr>
-              <w:t xml:space="preserve">oftware </w:t>
-            </w:r>
-            <w:r>
-              <w:rPr>
-                <w:b/>
-                <w:color w:val="3E7BBE"/>
-              </w:rPr>
-              <w:t>D</w:t>
-            </w:r>
-            <w:r>
-              <w:rPr>
-                <w:b/>
-                <w:color w:val="3E7BBE"/>
-              </w:rPr>
-              <w:t xml:space="preserve">evelopment </w:t>
-            </w:r>
-            <w:r>
-              <w:rPr>
-                <w:b/>
-                <w:color w:val="3E7BBE"/>
-              </w:rPr>
-              <w:t>E</w:t>
-            </w:r>
-            <w:r>
-              <w:rPr>
-                <w:b/>
-                <w:color w:val="3E7BBE"/>
-              </w:rPr>
-              <w:t>ngineer</w:t>
-            </w:r>
-            <w:bookmarkStart w:id="0" w:name="_GoBack"/>
-            <w:bookmarkEnd w:id="0"/>
-            <w:r>
-              <w:rPr>
-                <w:b/>
-                <w:color w:val="3E7BBE"/>
-              </w:rPr>
-              <w:t xml:space="preserve"> - 1 </w:t>
-            </w:r>
-            <w:r>
-              <w:t xml:space="preserve"> </w:t>
-            </w:r>
-            <w:r>
-              <w:rPr>
-                <w:i/>
-              </w:rPr>
-              <w:t>@</w:t>
-            </w:r>
-            <w:r>
-              <w:t xml:space="preserve"> </w:t>
-            </w:r>
-            <w:r>
-              <w:rPr>
-                <w:b/>
-              </w:rPr>
-              <w:t>HackerRank</w:t>
+              </w:rPr>
+              <w:t>Tata Consultancy Services Pvt. Ltd</w:t>
             </w:r>
           </w:p>
           <w:p>
@@ -456,22 +676,7 @@
               <w:spacing w:before="120"/>
             </w:pPr>
             <w:r>
-              <w:t xml:space="preserve">Working as a </w:t>
-            </w:r>
-            <w:r>
-              <w:t>Front-end</w:t>
-            </w:r>
-            <w:r>
-              <w:t xml:space="preserve"> Developer</w:t>
-            </w:r>
-            <w:r>
-              <w:t xml:space="preserve"> on Backbone.JS, CoffeScrip</w:t>
-            </w:r>
-            <w:r>
-              <w:t>t</w:t>
-            </w:r>
-            <w:r>
-              <w:t xml:space="preserve"> and React.JS.</w:t>
+              <w:t xml:space="preserve">Working on React, Angular, Node and a lot more. Part of TCS Innovation and TCS Interactive Team. </w:t>
             </w:r>
           </w:p>
         </w:tc>
@@ -485,11 +690,7 @@
             <w:tcW w:w="5103" w:type="dxa"/>
             <w:gridSpan w:val="2"/>
           </w:tcPr>
-          <w:p>
-            <w:pPr>
-              <w:jc w:val="right"/>
-            </w:pPr>
-          </w:p>
+          <w:p/>
         </w:tc>
       </w:tr>
       <w:tr>
@@ -502,94 +703,6 @@
             <w:vAlign w:val="center"/>
           </w:tcPr>
           <w:p>
-            <w:r>
-              <w:t>March 2018 – January 2019</w:t>
-            </w:r>
-          </w:p>
-        </w:tc>
-        <w:tc>
-          <w:tcPr>
-            <w:tcW w:w="2273" w:type="dxa"/>
-            <w:vAlign w:val="center"/>
-          </w:tcPr>
-          <w:p>
-            <w:pPr>
-              <w:jc w:val="right"/>
-            </w:pPr>
-            <w:r>
-              <w:t>Bengaluru</w:t>
-            </w:r>
-          </w:p>
-        </w:tc>
-      </w:tr>
-      <w:tr>
-        <w:trPr>
-          <w:trHeight w:val="791"/>
-        </w:trPr>
-        <w:tc>
-          <w:tcPr>
-            <w:tcW w:w="5103" w:type="dxa"/>
-            <w:gridSpan w:val="2"/>
-          </w:tcPr>
-          <w:p>
-            <w:r>
-              <w:rPr>
-                <w:b/>
-                <w:color w:val="3E7BBE"/>
-              </w:rPr>
-              <w:t>Software Developer</w:t>
-            </w:r>
-            <w:r>
-              <w:t xml:space="preserve"> </w:t>
-            </w:r>
-            <w:r>
-              <w:rPr>
-                <w:i/>
-              </w:rPr>
-              <w:t>@</w:t>
-            </w:r>
-            <w:r>
-              <w:t xml:space="preserve"> </w:t>
-            </w:r>
-            <w:r>
-              <w:rPr>
-                <w:b/>
-              </w:rPr>
-              <w:t>CodeBrahma Technologies</w:t>
-            </w:r>
-          </w:p>
-          <w:p>
-            <w:pPr>
-              <w:spacing w:before="120"/>
-            </w:pPr>
-            <w:r>
-              <w:t>Worked on React and React Native to build PWAs and Android/IOS apps.</w:t>
-            </w:r>
-          </w:p>
-        </w:tc>
-      </w:tr>
-      <w:tr>
-        <w:trPr>
-          <w:trHeight w:val="397"/>
-        </w:trPr>
-        <w:tc>
-          <w:tcPr>
-            <w:tcW w:w="5103" w:type="dxa"/>
-            <w:gridSpan w:val="2"/>
-          </w:tcPr>
-          <w:p/>
-        </w:tc>
-      </w:tr>
-      <w:tr>
-        <w:trPr>
-          <w:trHeight w:val="397"/>
-        </w:trPr>
-        <w:tc>
-          <w:tcPr>
-            <w:tcW w:w="2830" w:type="dxa"/>
-            <w:vAlign w:val="center"/>
-          </w:tcPr>
-          <w:p>
             <w:pPr>
               <w:rPr>
                 <w:b/>
@@ -598,7 +711,19 @@
               </w:rPr>
             </w:pPr>
             <w:r>
-              <w:t>February 2017 – March 2018</w:t>
+              <w:t xml:space="preserve">January </w:t>
+            </w:r>
+            <w:r>
+              <w:t>201</w:t>
+            </w:r>
+            <w:r>
+              <w:t>6</w:t>
+            </w:r>
+            <w:r>
+              <w:t xml:space="preserve"> – </w:t>
+            </w:r>
+            <w:r>
+              <w:t>April 2016</w:t>
             </w:r>
           </w:p>
         </w:tc>
@@ -608,11 +733,8 @@
             <w:vAlign w:val="center"/>
           </w:tcPr>
           <w:p>
-            <w:pPr>
-              <w:jc w:val="right"/>
-            </w:pPr>
-            <w:r>
-              <w:t>Mumbai</w:t>
+            <w:r>
+              <w:t xml:space="preserve">                     Gurgaon       </w:t>
             </w:r>
           </w:p>
         </w:tc>
@@ -637,25 +759,43 @@
                 <w:b/>
                 <w:color w:val="3E7BBE"/>
               </w:rPr>
-              <w:t>Assistant System Engineer</w:t>
+              <w:t>S</w:t>
+            </w:r>
+            <w:r>
+              <w:rPr>
+                <w:b/>
+                <w:color w:val="3E7BBE"/>
+              </w:rPr>
+              <w:t xml:space="preserve">oftware Analyst </w:t>
+            </w:r>
+            <w:r>
+              <w:rPr>
+                <w:i/>
+              </w:rPr>
+              <w:t>@</w:t>
             </w:r>
             <w:r>
               <w:t xml:space="preserve"> </w:t>
             </w:r>
-            <w:r>
-              <w:rPr>
-                <w:i/>
-              </w:rPr>
-              <w:t>@</w:t>
-            </w:r>
-            <w:r>
-              <w:t xml:space="preserve"> </w:t>
-            </w:r>
+            <w:proofErr w:type="spellStart"/>
             <w:r>
               <w:rPr>
                 <w:b/>
               </w:rPr>
-              <w:t>Tata Consultancy Services Pvt. Ltd</w:t>
+              <w:t>StratBeans</w:t>
+            </w:r>
+            <w:proofErr w:type="spellEnd"/>
+            <w:r>
+              <w:rPr>
+                <w:b/>
+              </w:rPr>
+              <w:t xml:space="preserve"> Consultancy </w:t>
+            </w:r>
+            <w:r>
+              <w:rPr>
+                <w:b/>
+              </w:rPr>
+              <w:t>Pvt. Ltd</w:t>
             </w:r>
           </w:p>
           <w:p>
@@ -663,17 +803,22 @@
               <w:spacing w:before="120"/>
             </w:pPr>
             <w:r>
-              <w:t>Worked on Oracle Siebel software, created workflows, Business Components, Applets etc. Also worked on OpenUI and created multiple PM/PR files</w:t>
-            </w:r>
-            <w:r>
-              <w:t>.</w:t>
+              <w:t xml:space="preserve">Training in php and </w:t>
+            </w:r>
+            <w:proofErr w:type="spellStart"/>
+            <w:r>
+              <w:t>Angularjs</w:t>
+            </w:r>
+            <w:proofErr w:type="spellEnd"/>
+            <w:r>
+              <w:t>. Worked on Atom Barium an Online Examination Portal.</w:t>
             </w:r>
           </w:p>
         </w:tc>
       </w:tr>
       <w:tr>
         <w:trPr>
-          <w:trHeight w:val="397"/>
+          <w:trHeight w:val="80"/>
         </w:trPr>
         <w:tc>
           <w:tcPr>
@@ -685,7 +830,7 @@
       </w:tr>
       <w:tr>
         <w:trPr>
-          <w:trHeight w:val="1311"/>
+          <w:trHeight w:val="1485"/>
         </w:trPr>
         <w:tc>
           <w:tcPr>
@@ -709,12 +854,20 @@
               <w:spacing w:before="160" w:after="160"/>
             </w:pPr>
             <w:r>
-              <w:t>Worked on Technologies like PHP, Node.JS, Android, Angular 2/4, React Native, React.JS, Python, Java</w:t>
+              <w:t>Worked on Technologies like PHP, Node.JS, Angular 2/4, React.JS, Java</w:t>
             </w:r>
           </w:p>
         </w:tc>
       </w:tr>
     </w:tbl>
+    <w:p>
+      <w:pPr>
+        <w:spacing w:line="240" w:lineRule="auto"/>
+        <w:rPr>
+          <w:b/>
+        </w:rPr>
+      </w:pPr>
+    </w:p>
     <w:p>
       <w:pPr>
         <w:spacing w:line="240" w:lineRule="auto"/>
@@ -842,10 +995,10 @@
               </wp:inline>
             </w:drawing>
           </mc:Choice>
-          <mc:Fallback xmlns:cx="http://schemas.microsoft.com/office/drawing/2014/chartex" xmlns:cx1="http://schemas.microsoft.com/office/drawing/2015/9/8/chartex" xmlns:cx2="http://schemas.microsoft.com/office/drawing/2015/10/21/chartex" xmlns:cx3="http://schemas.microsoft.com/office/drawing/2016/5/9/chartex" xmlns:cx4="http://schemas.microsoft.com/office/drawing/2016/5/10/chartex" xmlns:cx5="http://schemas.microsoft.com/office/drawing/2016/5/11/chartex" xmlns:cx6="http://schemas.microsoft.com/office/drawing/2016/5/12/chartex" xmlns:cx7="http://schemas.microsoft.com/office/drawing/2016/5/13/chartex" xmlns:cx8="http://schemas.microsoft.com/office/drawing/2016/5/14/chartex" xmlns:aink="http://schemas.microsoft.com/office/drawing/2016/ink" xmlns:am3d="http://schemas.microsoft.com/office/drawing/2017/model3d" xmlns:w16cid="http://schemas.microsoft.com/office/word/2016/wordml/cid" xmlns:w16se="http://schemas.microsoft.com/office/word/2015/wordml/symex">
+          <mc:Fallback>
             <w:pict>
-              <v:group w14:anchorId="3C223684" id="Group 1" o:spid="_x0000_s1029" style="width:228.75pt;height:28.9pt;mso-position-horizontal-relative:char;mso-position-vertical-relative:line" coordorigin="" coordsize="66408,3200" o:gfxdata="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">
-                <v:shape id="Text Box 8" o:spid="_x0000_s1030" type="#_x0000_t202" style="position:absolute;width:66406;height:3200;visibility:visible;mso-wrap-style:square;v-text-anchor:top" o:gfxdata="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" filled="f" stroked="f" strokeweight=".5pt">
+              <v:group w14:anchorId="3C223684" id="Group 1" o:spid="_x0000_s1032" style="width:228.75pt;height:28.9pt;mso-position-horizontal-relative:char;mso-position-vertical-relative:line" coordorigin="" coordsize="66408,3200" o:gfxdata="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">
+                <v:shape id="Text Box 8" o:spid="_x0000_s1033" type="#_x0000_t202" style="position:absolute;width:66406;height:3200;visibility:visible;mso-wrap-style:square;v-text-anchor:top" o:gfxdata="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" filled="f" stroked="f" strokeweight=".5pt">
                   <v:textbox inset="0,0,0,0">
                     <w:txbxContent>
                       <w:p>
@@ -870,7 +1023,7 @@
                     </w:txbxContent>
                   </v:textbox>
                 </v:shape>
-                <v:line id="Straight Connector 13" o:spid="_x0000_s1031" style="position:absolute;visibility:visible;mso-wrap-style:square" from="0,2409" to="66408,2409" o:connectortype="straight" o:gfxdata="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" strokecolor="#c45911 [2405]" strokeweight="1.25pt">
+                <v:line id="Straight Connector 13" o:spid="_x0000_s1034" style="position:absolute;visibility:visible;mso-wrap-style:square" from="0,2409" to="66408,2409" o:connectortype="straight" o:gfxdata="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" strokecolor="#c45911 [2405]" strokeweight="1.25pt">
                   <v:stroke joinstyle="miter"/>
                 </v:line>
                 <w10:anchorlock/>
@@ -946,43 +1099,76 @@
                 <w:sz w:val="21"/>
                 <w:szCs w:val="21"/>
               </w:rPr>
-              <w:t xml:space="preserve">College of Technology &amp; </w:t>
+              <w:t xml:space="preserve">Bharat Institute of </w:t>
             </w:r>
             <w:r>
               <w:rPr>
                 <w:sz w:val="21"/>
                 <w:szCs w:val="21"/>
               </w:rPr>
-              <w:t xml:space="preserve">Engineering,  </w:t>
+              <w:t>Technology</w:t>
             </w:r>
             <w:r>
               <w:rPr>
                 <w:sz w:val="21"/>
                 <w:szCs w:val="21"/>
               </w:rPr>
-              <w:t>Udaipur</w:t>
-            </w:r>
-          </w:p>
-        </w:tc>
-        <w:tc>
-          <w:tcPr>
-            <w:tcW w:w="1070" w:type="pct"/>
-          </w:tcPr>
-          <w:p>
-            <w:pPr>
-              <w:spacing w:after="120" w:line="300" w:lineRule="atLeast"/>
+              <w:t xml:space="preserve">, </w:t>
+            </w:r>
+            <w:r>
               <w:rPr>
                 <w:sz w:val="21"/>
                 <w:szCs w:val="21"/>
               </w:rPr>
-            </w:pPr>
-            <w:r>
+              <w:t>Meerut</w:t>
+            </w:r>
+          </w:p>
+        </w:tc>
+        <w:tc>
+          <w:tcPr>
+            <w:tcW w:w="1070" w:type="pct"/>
+          </w:tcPr>
+          <w:p>
+            <w:pPr>
+              <w:spacing w:after="120" w:line="300" w:lineRule="atLeast"/>
               <w:rPr>
                 <w:b/>
                 <w:sz w:val="21"/>
                 <w:szCs w:val="21"/>
               </w:rPr>
-              <w:t>OGPA 7.01</w:t>
+            </w:pPr>
+            <w:r>
+              <w:rPr>
+                <w:b/>
+                <w:sz w:val="21"/>
+                <w:szCs w:val="21"/>
+              </w:rPr>
+              <w:t>Marks</w:t>
+            </w:r>
+          </w:p>
+          <w:p>
+            <w:pPr>
+              <w:spacing w:after="120" w:line="300" w:lineRule="atLeast"/>
+              <w:rPr>
+                <w:sz w:val="21"/>
+                <w:szCs w:val="21"/>
+              </w:rPr>
+            </w:pPr>
+            <w:r>
+              <w:rPr>
+                <w:b/>
+                <w:sz w:val="21"/>
+                <w:szCs w:val="21"/>
+              </w:rPr>
+              <w:t xml:space="preserve"> 7</w:t>
+            </w:r>
+            <w:r>
+              <w:rPr>
+                <w:b/>
+                <w:sz w:val="21"/>
+                <w:szCs w:val="21"/>
+              </w:rPr>
+              <w:t>4.6%</w:t>
             </w:r>
           </w:p>
         </w:tc>
@@ -1049,7 +1235,14 @@
                 <w:sz w:val="21"/>
                 <w:szCs w:val="21"/>
               </w:rPr>
-              <w:t>Maa Bharti School, Kota</w:t>
+              <w:t xml:space="preserve">BJS Public </w:t>
+            </w:r>
+            <w:r>
+              <w:rPr>
+                <w:sz w:val="21"/>
+                <w:szCs w:val="21"/>
+              </w:rPr>
+              <w:t>School, Kota</w:t>
             </w:r>
           </w:p>
         </w:tc>
@@ -1071,7 +1264,23 @@
                 <w:sz w:val="21"/>
                 <w:szCs w:val="21"/>
               </w:rPr>
-              <w:t>Marks 74.6%</w:t>
+              <w:t xml:space="preserve">Marks </w:t>
+            </w:r>
+            <w:r>
+              <w:rPr>
+                <w:b/>
+                <w:sz w:val="21"/>
+                <w:szCs w:val="21"/>
+              </w:rPr>
+              <w:t>80</w:t>
+            </w:r>
+            <w:r>
+              <w:rPr>
+                <w:b/>
+                <w:sz w:val="21"/>
+                <w:szCs w:val="21"/>
+              </w:rPr>
+              <w:t>.6%</w:t>
             </w:r>
           </w:p>
         </w:tc>
@@ -1138,45 +1347,62 @@
                 <w:sz w:val="21"/>
                 <w:szCs w:val="21"/>
               </w:rPr>
-              <w:t>St. Anthony’s Sr. Sec. School, Udaipur</w:t>
-            </w:r>
-          </w:p>
-        </w:tc>
-        <w:tc>
-          <w:tcPr>
-            <w:tcW w:w="1070" w:type="pct"/>
-          </w:tcPr>
-          <w:p>
-            <w:pPr>
-              <w:spacing w:after="120" w:line="300" w:lineRule="atLeast"/>
+              <w:t>BJS Public</w:t>
+            </w:r>
+            <w:r>
               <w:rPr>
                 <w:sz w:val="21"/>
                 <w:szCs w:val="21"/>
               </w:rPr>
-            </w:pPr>
-            <w:r>
+              <w:t xml:space="preserve"> School, Udaipur</w:t>
+            </w:r>
+          </w:p>
+        </w:tc>
+        <w:tc>
+          <w:tcPr>
+            <w:tcW w:w="1070" w:type="pct"/>
+          </w:tcPr>
+          <w:p>
+            <w:pPr>
+              <w:spacing w:after="120" w:line="300" w:lineRule="atLeast"/>
               <w:rPr>
                 <w:b/>
                 <w:sz w:val="21"/>
                 <w:szCs w:val="21"/>
               </w:rPr>
-              <w:t>CGPA 9</w:t>
+            </w:pPr>
+            <w:r>
+              <w:rPr>
+                <w:b/>
+                <w:sz w:val="21"/>
+                <w:szCs w:val="21"/>
+              </w:rPr>
+              <w:t xml:space="preserve">CGPA </w:t>
+            </w:r>
+          </w:p>
+          <w:p>
+            <w:pPr>
+              <w:spacing w:after="120" w:line="300" w:lineRule="atLeast"/>
+              <w:rPr>
+                <w:b/>
+                <w:bCs/>
+                <w:sz w:val="21"/>
+                <w:szCs w:val="21"/>
+              </w:rPr>
+            </w:pPr>
+            <w:r>
+              <w:rPr>
+                <w:b/>
+                <w:bCs/>
+                <w:sz w:val="21"/>
+                <w:szCs w:val="21"/>
+              </w:rPr>
+              <w:t>8</w:t>
             </w:r>
           </w:p>
         </w:tc>
       </w:tr>
     </w:tbl>
-    <w:p/>
-    <w:p/>
-    <w:p>
-      <w:r>
-        <w:br w:type="column"/>
-      </w:r>
-    </w:p>
-    <w:p/>
-    <w:p/>
-    <w:p/>
-    <w:p/>
     <w:p>
       <w:pPr>
         <w:spacing w:line="240" w:lineRule="auto"/>
@@ -1205,9 +1431,9 @@
         <mc:AlternateContent>
           <mc:Choice Requires="wpg">
             <w:drawing>
-              <wp:inline distT="0" distB="0" distL="0" distR="0" wp14:anchorId="15C5E6BC" wp14:editId="3D81E569">
-                <wp:extent cx="2905760" cy="372110"/>
-                <wp:effectExtent l="0" t="0" r="15240" b="8890"/>
+              <wp:inline distT="0" distB="0" distL="0" distR="0" wp14:anchorId="15C5E6BC" wp14:editId="5C4CDB47">
+                <wp:extent cx="2905760" cy="438150"/>
+                <wp:effectExtent l="0" t="0" r="27940" b="0"/>
                 <wp:docPr id="5" name="Group 5"/>
                 <wp:cNvGraphicFramePr/>
                 <a:graphic xmlns:a="http://schemas.openxmlformats.org/drawingml/2006/main">
@@ -1217,7 +1443,7 @@
                       <wpg:grpSpPr>
                         <a:xfrm>
                           <a:off x="0" y="0"/>
-                          <a:ext cx="2905760" cy="372110"/>
+                          <a:ext cx="2905760" cy="438150"/>
                           <a:chOff x="0" y="0"/>
                           <a:chExt cx="6640830" cy="372110"/>
                         </a:xfrm>
@@ -1309,10 +1535,10 @@
               </wp:inline>
             </w:drawing>
           </mc:Choice>
-          <mc:Fallback xmlns:cx="http://schemas.microsoft.com/office/drawing/2014/chartex" xmlns:cx1="http://schemas.microsoft.com/office/drawing/2015/9/8/chartex" xmlns:cx2="http://schemas.microsoft.com/office/drawing/2015/10/21/chartex" xmlns:cx3="http://schemas.microsoft.com/office/drawing/2016/5/9/chartex" xmlns:cx4="http://schemas.microsoft.com/office/drawing/2016/5/10/chartex" xmlns:cx5="http://schemas.microsoft.com/office/drawing/2016/5/11/chartex" xmlns:cx6="http://schemas.microsoft.com/office/drawing/2016/5/12/chartex" xmlns:cx7="http://schemas.microsoft.com/office/drawing/2016/5/13/chartex" xmlns:cx8="http://schemas.microsoft.com/office/drawing/2016/5/14/chartex" xmlns:aink="http://schemas.microsoft.com/office/drawing/2016/ink" xmlns:am3d="http://schemas.microsoft.com/office/drawing/2017/model3d" xmlns:w16cid="http://schemas.microsoft.com/office/word/2016/wordml/cid" xmlns:w16se="http://schemas.microsoft.com/office/word/2015/wordml/symex">
+          <mc:Fallback>
             <w:pict>
-              <v:group w14:anchorId="15C5E6BC" id="Group 5" o:spid="_x0000_s1032" style="width:228.8pt;height:29.3pt;mso-position-horizontal-relative:char;mso-position-vertical-relative:line" coordsize="66408,3721" o:gfxdata="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">
-                <v:shape id="Text Box 7" o:spid="_x0000_s1033" type="#_x0000_t202" style="position:absolute;left:76;width:66332;height:3721;visibility:visible;mso-wrap-style:square;v-text-anchor:top" o:gfxdata="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" filled="f" stroked="f" strokeweight=".5pt">
+              <v:group w14:anchorId="15C5E6BC" id="Group 5" o:spid="_x0000_s1035" style="width:228.8pt;height:34.5pt;mso-position-horizontal-relative:char;mso-position-vertical-relative:line" coordsize="66408,3721" o:gfxdata="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">
+                <v:shape id="Text Box 7" o:spid="_x0000_s1036" type="#_x0000_t202" style="position:absolute;left:76;width:66332;height:3721;visibility:visible;mso-wrap-style:square;v-text-anchor:top" o:gfxdata="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" filled="f" stroked="f" strokeweight=".5pt">
                   <v:textbox inset="0,0,0,0">
                     <w:txbxContent>
                       <w:p>
@@ -1337,7 +1563,7 @@
                     </w:txbxContent>
                   </v:textbox>
                 </v:shape>
-                <v:line id="Straight Connector 10" o:spid="_x0000_s1034" style="position:absolute;visibility:visible;mso-wrap-style:square" from="0,2590" to="66408,2590" o:connectortype="straight" o:gfxdata="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" strokecolor="#2f5496 [2408]" strokeweight="1.25pt">
+                <v:line id="Straight Connector 10" o:spid="_x0000_s1037" style="position:absolute;visibility:visible;mso-wrap-style:square" from="0,2590" to="66408,2590" o:connectortype="straight" o:gfxdata="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" strokecolor="#2f5496 [2408]" strokeweight="1.25pt">
                   <v:stroke joinstyle="miter"/>
                 </v:line>
                 <w10:anchorlock/>
@@ -1382,13 +1608,15 @@
                 <w:szCs w:val="24"/>
               </w:rPr>
             </w:pPr>
+            <w:proofErr w:type="spellStart"/>
             <w:r>
               <w:rPr>
                 <w:sz w:val="24"/>
                 <w:szCs w:val="24"/>
               </w:rPr>
-              <w:t>YouTube Slack</w:t>
-            </w:r>
+              <w:t>Dzinn</w:t>
+            </w:r>
+            <w:proofErr w:type="spellEnd"/>
             <w:r>
               <w:rPr>
                 <w:sz w:val="24"/>
@@ -1396,13 +1624,6 @@
               </w:rPr>
               <w:t xml:space="preserve"> </w:t>
             </w:r>
-            <w:r>
-              <w:rPr>
-                <w:sz w:val="24"/>
-                <w:szCs w:val="24"/>
-              </w:rPr>
-              <w:t>Bot</w:t>
-            </w:r>
           </w:p>
         </w:tc>
         <w:tc>
@@ -1418,7 +1639,13 @@
               <w:rPr>
                 <w:color w:val="3E7BBE"/>
               </w:rPr>
-              <w:t xml:space="preserve">FullStack </w:t>
+              <w:t xml:space="preserve">MEAN </w:t>
+            </w:r>
+            <w:r>
+              <w:rPr>
+                <w:color w:val="3E7BBE"/>
+              </w:rPr>
+              <w:t xml:space="preserve">Stack </w:t>
             </w:r>
             <w:r>
               <w:rPr>
@@ -1445,13 +1672,15 @@
                 <w:szCs w:val="24"/>
               </w:rPr>
             </w:pPr>
+            <w:proofErr w:type="spellStart"/>
             <w:r>
               <w:rPr>
                 <w:sz w:val="24"/>
                 <w:szCs w:val="24"/>
               </w:rPr>
-              <w:t>Node &amp; Socket.IO</w:t>
-            </w:r>
+              <w:t>Iskcon</w:t>
+            </w:r>
+            <w:proofErr w:type="spellEnd"/>
           </w:p>
         </w:tc>
         <w:tc>
@@ -1467,7 +1696,7 @@
               <w:rPr>
                 <w:color w:val="3E7BBE"/>
               </w:rPr>
-              <w:t>FullStack Developer</w:t>
+              <w:t>Developer</w:t>
             </w:r>
           </w:p>
         </w:tc>
@@ -1494,14 +1723,7 @@
                 <w:sz w:val="24"/>
                 <w:szCs w:val="24"/>
               </w:rPr>
-              <w:t>Indian Stock E</w:t>
-            </w:r>
-            <w:r>
-              <w:rPr>
-                <w:sz w:val="24"/>
-                <w:szCs w:val="24"/>
-              </w:rPr>
-              <w:t>xchange</w:t>
+              <w:t>Angular6</w:t>
             </w:r>
             <w:r>
               <w:rPr>
@@ -1529,7 +1751,13 @@
               <w:rPr>
                 <w:color w:val="3E7BBE"/>
               </w:rPr>
-              <w:t xml:space="preserve">NPM Package </w:t>
+              <w:t>Front End</w:t>
+            </w:r>
+            <w:r>
+              <w:rPr>
+                <w:color w:val="3E7BBE"/>
+              </w:rPr>
+              <w:t xml:space="preserve"> </w:t>
             </w:r>
             <w:r>
               <w:rPr>
@@ -1561,7 +1789,7 @@
                 <w:sz w:val="24"/>
                 <w:szCs w:val="24"/>
               </w:rPr>
-              <w:t>Opening Bell</w:t>
+              <w:t>Banking</w:t>
             </w:r>
           </w:p>
         </w:tc>
@@ -1578,7 +1806,13 @@
               <w:rPr>
                 <w:color w:val="3E7BBE"/>
               </w:rPr>
-              <w:t>React Native Developer</w:t>
+              <w:t xml:space="preserve">React </w:t>
+            </w:r>
+            <w:r>
+              <w:rPr>
+                <w:color w:val="3E7BBE"/>
+              </w:rPr>
+              <w:t>Developer</w:t>
             </w:r>
           </w:p>
         </w:tc>
@@ -1603,7 +1837,7 @@
                 <w:sz w:val="24"/>
                 <w:szCs w:val="24"/>
               </w:rPr>
-              <w:t>Cloud Backup</w:t>
+              <w:t>API Box</w:t>
             </w:r>
           </w:p>
         </w:tc>
@@ -1623,7 +1857,7 @@
               <w:rPr>
                 <w:color w:val="3E7BBE"/>
               </w:rPr>
-              <w:t>React Native Developer</w:t>
+              <w:t>React Developer</w:t>
             </w:r>
           </w:p>
         </w:tc>
@@ -1649,7 +1883,7 @@
                 <w:sz w:val="24"/>
                 <w:szCs w:val="24"/>
               </w:rPr>
-              <w:t>Hacker News</w:t>
+              <w:t>Pig Game</w:t>
             </w:r>
           </w:p>
         </w:tc>
@@ -1662,11 +1896,19 @@
             <w:pPr>
               <w:jc w:val="right"/>
             </w:pPr>
+            <w:proofErr w:type="spellStart"/>
             <w:r>
               <w:rPr>
                 <w:color w:val="3E7BBE"/>
               </w:rPr>
-              <w:t>React Native Developer</w:t>
+              <w:t>EcmaScript</w:t>
+            </w:r>
+            <w:proofErr w:type="spellEnd"/>
+            <w:r>
+              <w:rPr>
+                <w:color w:val="3E7BBE"/>
+              </w:rPr>
+              <w:t xml:space="preserve"> 6 </w:t>
             </w:r>
           </w:p>
         </w:tc>
@@ -1692,7 +1934,7 @@
                 <w:sz w:val="24"/>
                 <w:szCs w:val="24"/>
               </w:rPr>
-              <w:t>PicturesOfJoy</w:t>
+              <w:t>Kill Bill</w:t>
             </w:r>
           </w:p>
         </w:tc>
@@ -1705,12 +1947,20 @@
             <w:pPr>
               <w:jc w:val="right"/>
             </w:pPr>
+            <w:proofErr w:type="spellStart"/>
             <w:r>
               <w:rPr>
                 <w:color w:val="3E7BBE"/>
               </w:rPr>
-              <w:t>PHP Developer</w:t>
-            </w:r>
+              <w:t>React</w:t>
+            </w:r>
+            <w:r>
+              <w:rPr>
+                <w:color w:val="3E7BBE"/>
+              </w:rPr>
+              <w:t>Developer</w:t>
+            </w:r>
+            <w:proofErr w:type="spellEnd"/>
           </w:p>
         </w:tc>
       </w:tr>
@@ -1731,20 +1981,29 @@
                 <w:szCs w:val="24"/>
               </w:rPr>
             </w:pPr>
+            <w:proofErr w:type="spellStart"/>
             <w:r>
               <w:rPr>
                 <w:sz w:val="24"/>
                 <w:szCs w:val="24"/>
               </w:rPr>
-              <w:t>Kaushik.tec</w:t>
+              <w:t>Guglani</w:t>
             </w:r>
             <w:r>
               <w:rPr>
                 <w:sz w:val="24"/>
                 <w:szCs w:val="24"/>
               </w:rPr>
+              <w:t>.tec</w:t>
+            </w:r>
+            <w:r>
+              <w:rPr>
+                <w:sz w:val="24"/>
+                <w:szCs w:val="24"/>
+              </w:rPr>
               <w:t>h</w:t>
             </w:r>
+            <w:proofErr w:type="spellEnd"/>
           </w:p>
         </w:tc>
         <w:tc>
@@ -1789,7 +2048,14 @@
                 <w:sz w:val="24"/>
                 <w:szCs w:val="24"/>
               </w:rPr>
-              <w:t xml:space="preserve">Siebel CRM and OpenUI </w:t>
+              <w:t>Solar World</w:t>
+            </w:r>
+            <w:r>
+              <w:rPr>
+                <w:sz w:val="24"/>
+                <w:szCs w:val="24"/>
+              </w:rPr>
+              <w:t xml:space="preserve"> </w:t>
             </w:r>
           </w:p>
         </w:tc>
@@ -1832,7 +2098,7 @@
                 <w:sz w:val="24"/>
                 <w:szCs w:val="24"/>
               </w:rPr>
-              <w:t>Hand Gesture Recognition</w:t>
+              <w:t>Atom Barium</w:t>
             </w:r>
           </w:p>
         </w:tc>
@@ -1849,7 +2115,7 @@
               <w:rPr>
                 <w:color w:val="3E7BBE"/>
               </w:rPr>
-              <w:t>Programmer</w:t>
+              <w:t>Full Stack Developer</w:t>
             </w:r>
           </w:p>
         </w:tc>
@@ -1875,7 +2141,7 @@
                 <w:sz w:val="24"/>
                 <w:szCs w:val="24"/>
               </w:rPr>
-              <w:t>DealsUpto</w:t>
+              <w:t>Reusable Components</w:t>
             </w:r>
           </w:p>
         </w:tc>
@@ -1892,7 +2158,13 @@
               <w:rPr>
                 <w:color w:val="3E7BBE"/>
               </w:rPr>
-              <w:t>FullStack Developer</w:t>
+              <w:t xml:space="preserve">MEAN </w:t>
+            </w:r>
+            <w:r>
+              <w:rPr>
+                <w:color w:val="3E7BBE"/>
+              </w:rPr>
+              <w:t>Stack Developer</w:t>
             </w:r>
           </w:p>
         </w:tc>
@@ -1918,14 +2190,7 @@
                 <w:sz w:val="24"/>
                 <w:szCs w:val="24"/>
               </w:rPr>
-              <w:t>PicSquare</w:t>
-            </w:r>
-            <w:r>
-              <w:rPr>
-                <w:sz w:val="24"/>
-                <w:szCs w:val="24"/>
-              </w:rPr>
-              <w:t xml:space="preserve"> </w:t>
+              <w:t>Chit-chat</w:t>
             </w:r>
           </w:p>
         </w:tc>
@@ -1942,7 +2207,7 @@
               <w:rPr>
                 <w:color w:val="3E7BBE"/>
               </w:rPr>
-              <w:t>Android Developer</w:t>
+              <w:t>Nodejs + Socket.IO</w:t>
             </w:r>
           </w:p>
         </w:tc>
@@ -1963,13 +2228,6 @@
                 <w:szCs w:val="24"/>
               </w:rPr>
             </w:pPr>
-            <w:r>
-              <w:rPr>
-                <w:sz w:val="24"/>
-                <w:szCs w:val="24"/>
-              </w:rPr>
-              <w:t>MobiGo</w:t>
-            </w:r>
           </w:p>
         </w:tc>
         <w:tc>
@@ -1981,12 +2239,6 @@
             <w:pPr>
               <w:jc w:val="right"/>
             </w:pPr>
-            <w:r>
-              <w:rPr>
-                <w:color w:val="3E7BBE"/>
-              </w:rPr>
-              <w:t>Android Developer</w:t>
-            </w:r>
           </w:p>
         </w:tc>
       </w:tr>
@@ -2181,10 +2433,10 @@
               </wp:inline>
             </w:drawing>
           </mc:Choice>
-          <mc:Fallback xmlns:cx="http://schemas.microsoft.com/office/drawing/2014/chartex" xmlns:cx1="http://schemas.microsoft.com/office/drawing/2015/9/8/chartex" xmlns:cx2="http://schemas.microsoft.com/office/drawing/2015/10/21/chartex" xmlns:cx3="http://schemas.microsoft.com/office/drawing/2016/5/9/chartex" xmlns:cx4="http://schemas.microsoft.com/office/drawing/2016/5/10/chartex" xmlns:cx5="http://schemas.microsoft.com/office/drawing/2016/5/11/chartex" xmlns:cx6="http://schemas.microsoft.com/office/drawing/2016/5/12/chartex" xmlns:cx7="http://schemas.microsoft.com/office/drawing/2016/5/13/chartex" xmlns:cx8="http://schemas.microsoft.com/office/drawing/2016/5/14/chartex" xmlns:aink="http://schemas.microsoft.com/office/drawing/2016/ink" xmlns:am3d="http://schemas.microsoft.com/office/drawing/2017/model3d" xmlns:w16cid="http://schemas.microsoft.com/office/word/2016/wordml/cid" xmlns:w16se="http://schemas.microsoft.com/office/word/2015/wordml/symex">
+          <mc:Fallback>
             <w:pict>
-              <v:group w14:anchorId="1BA17254" id="Group 30" o:spid="_x0000_s1035" style="width:228.8pt;height:21.95pt;mso-position-horizontal-relative:char;mso-position-vertical-relative:line" coordorigin="-171,-6657" coordsize="66408,12326" o:gfxdata="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">
-                <v:shape id="Text Box 31" o:spid="_x0000_s1036" type="#_x0000_t202" style="position:absolute;left:-76;top:-6657;width:66313;height:9238;visibility:visible;mso-wrap-style:square;v-text-anchor:top" o:gfxdata="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" filled="f" stroked="f" strokeweight=".5pt">
+              <v:group w14:anchorId="1BA17254" id="Group 30" o:spid="_x0000_s1038" style="width:228.8pt;height:21.95pt;mso-position-horizontal-relative:char;mso-position-vertical-relative:line" coordorigin="-171,-6657" coordsize="66408,12326" o:gfxdata="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">
+                <v:shape id="Text Box 31" o:spid="_x0000_s1039" type="#_x0000_t202" style="position:absolute;left:-76;top:-6657;width:66313;height:9238;visibility:visible;mso-wrap-style:square;v-text-anchor:top" o:gfxdata="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" filled="f" stroked="f" strokeweight=".5pt">
                   <v:textbox inset="0,0,0,0">
                     <w:txbxContent>
                       <w:p>
@@ -2209,7 +2461,7 @@
                     </w:txbxContent>
                   </v:textbox>
                 </v:shape>
-                <v:line id="Straight Connector 32" o:spid="_x0000_s1037" style="position:absolute;visibility:visible;mso-wrap-style:square" from="-171,5669" to="66237,5669" o:connectortype="straight" o:gfxdata="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" strokecolor="#538135 [2409]" strokeweight="1.25pt">
+                <v:line id="Straight Connector 32" o:spid="_x0000_s1040" style="position:absolute;visibility:visible;mso-wrap-style:square" from="-171,5669" to="66237,5669" o:connectortype="straight" o:gfxdata="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" strokecolor="#538135 [2409]" strokeweight="1.25pt">
                   <v:stroke joinstyle="miter"/>
                 </v:line>
                 <w10:anchorlock/>
@@ -2222,7 +2474,7 @@
     <w:tbl>
       <w:tblPr>
         <w:tblStyle w:val="TableGrid"/>
-        <w:tblW w:w="4876" w:type="dxa"/>
+        <w:tblW w:w="5056" w:type="dxa"/>
         <w:tblBorders>
           <w:top w:val="none" w:sz="0" w:space="0" w:color="auto"/>
           <w:left w:val="none" w:sz="0" w:space="0" w:color="auto"/>
@@ -2235,27 +2487,30 @@
         <w:tblLook w:val="04A0" w:firstRow="1" w:lastRow="0" w:firstColumn="1" w:lastColumn="0" w:noHBand="0" w:noVBand="1"/>
       </w:tblPr>
       <w:tblGrid>
-        <w:gridCol w:w="3681"/>
-        <w:gridCol w:w="1195"/>
+        <w:gridCol w:w="3817"/>
+        <w:gridCol w:w="1239"/>
       </w:tblGrid>
       <w:tr>
         <w:trPr>
-          <w:trHeight w:val="431"/>
+          <w:trHeight w:val="418"/>
         </w:trPr>
         <w:tc>
           <w:tcPr>
-            <w:tcW w:w="3681" w:type="dxa"/>
+            <w:tcW w:w="3817" w:type="dxa"/>
             <w:vAlign w:val="center"/>
           </w:tcPr>
           <w:p>
             <w:r>
-              <w:t>React.JS + React Native</w:t>
-            </w:r>
-          </w:p>
-        </w:tc>
-        <w:tc>
-          <w:tcPr>
-            <w:tcW w:w="1195" w:type="dxa"/>
+              <w:t xml:space="preserve">React.JS + </w:t>
+            </w:r>
+            <w:r>
+              <w:t>Angular</w:t>
+            </w:r>
+          </w:p>
+        </w:tc>
+        <w:tc>
+          <w:tcPr>
+            <w:tcW w:w="1239" w:type="dxa"/>
             <w:vAlign w:val="center"/>
           </w:tcPr>
           <w:p>
@@ -2329,18 +2584,18 @@
                   </w14:gradFill>
                 </w14:textFill>
               </w:rPr>
-              <w:t>★★★★★</w:t>
+              <w:t>★★★★</w:t>
             </w:r>
           </w:p>
         </w:tc>
       </w:tr>
       <w:tr>
         <w:trPr>
-          <w:trHeight w:val="431"/>
+          <w:trHeight w:val="418"/>
         </w:trPr>
         <w:tc>
           <w:tcPr>
-            <w:tcW w:w="3681" w:type="dxa"/>
+            <w:tcW w:w="3817" w:type="dxa"/>
             <w:vAlign w:val="center"/>
           </w:tcPr>
           <w:p>
@@ -2351,7 +2606,7 @@
         </w:tc>
         <w:tc>
           <w:tcPr>
-            <w:tcW w:w="1195" w:type="dxa"/>
+            <w:tcW w:w="1239" w:type="dxa"/>
             <w:vAlign w:val="center"/>
           </w:tcPr>
           <w:p>
@@ -2425,18 +2680,18 @@
                   </w14:gradFill>
                 </w14:textFill>
               </w:rPr>
-              <w:t>★★★★</w:t>
+              <w:t>★★★</w:t>
             </w:r>
           </w:p>
         </w:tc>
       </w:tr>
       <w:tr>
         <w:trPr>
-          <w:trHeight w:val="431"/>
+          <w:trHeight w:val="418"/>
         </w:trPr>
         <w:tc>
           <w:tcPr>
-            <w:tcW w:w="3681" w:type="dxa"/>
+            <w:tcW w:w="3817" w:type="dxa"/>
             <w:vAlign w:val="center"/>
           </w:tcPr>
           <w:p>
@@ -2449,13 +2704,13 @@
               <w:ind w:left="360" w:hanging="360"/>
             </w:pPr>
             <w:r>
-              <w:t>Python, C, C++, Core Java</w:t>
-            </w:r>
-          </w:p>
-        </w:tc>
-        <w:tc>
-          <w:tcPr>
-            <w:tcW w:w="1195" w:type="dxa"/>
+              <w:t>C, C++, Core Java</w:t>
+            </w:r>
+          </w:p>
+        </w:tc>
+        <w:tc>
+          <w:tcPr>
+            <w:tcW w:w="1239" w:type="dxa"/>
             <w:vAlign w:val="center"/>
           </w:tcPr>
           <w:p>
@@ -2534,115 +2789,6 @@
                   </w14:gradFill>
                 </w14:textFill>
               </w:rPr>
-              <w:t>★★★★</w:t>
-            </w:r>
-          </w:p>
-        </w:tc>
-      </w:tr>
-      <w:tr>
-        <w:trPr>
-          <w:trHeight w:val="431"/>
-        </w:trPr>
-        <w:tc>
-          <w:tcPr>
-            <w:tcW w:w="3681" w:type="dxa"/>
-            <w:vAlign w:val="center"/>
-          </w:tcPr>
-          <w:p>
-            <w:pPr>
-              <w:pStyle w:val="ListBullet"/>
-              <w:numPr>
-                <w:ilvl w:val="0"/>
-                <w:numId w:val="0"/>
-              </w:numPr>
-              <w:ind w:left="360" w:hanging="360"/>
-            </w:pPr>
-            <w:r>
-              <w:t>Android App Development</w:t>
-            </w:r>
-          </w:p>
-        </w:tc>
-        <w:tc>
-          <w:tcPr>
-            <w:tcW w:w="1195" w:type="dxa"/>
-            <w:vAlign w:val="center"/>
-          </w:tcPr>
-          <w:p>
-            <w:pPr>
-              <w:pStyle w:val="ListBullet"/>
-              <w:numPr>
-                <w:ilvl w:val="0"/>
-                <w:numId w:val="0"/>
-              </w:numPr>
-              <w:rPr>
-                <w:b/>
-                <w:color w:val="FFC000" w:themeColor="accent4"/>
-                <w14:textOutline w14:w="12700" w14:cap="flat" w14:cmpd="sng" w14:algn="ctr">
-                  <w14:solidFill>
-                    <w14:schemeClr w14:val="accent4"/>
-                  </w14:solidFill>
-                  <w14:prstDash w14:val="solid"/>
-                  <w14:round/>
-                </w14:textOutline>
-                <w14:textFill>
-                  <w14:gradFill>
-                    <w14:gsLst>
-                      <w14:gs w14:pos="0">
-                        <w14:schemeClr w14:val="accent4"/>
-                      </w14:gs>
-                      <w14:gs w14:pos="4000">
-                        <w14:schemeClr w14:val="accent4">
-                          <w14:lumMod w14:val="60000"/>
-                          <w14:lumOff w14:val="40000"/>
-                        </w14:schemeClr>
-                      </w14:gs>
-                      <w14:gs w14:pos="87000">
-                        <w14:schemeClr w14:val="accent4">
-                          <w14:lumMod w14:val="20000"/>
-                          <w14:lumOff w14:val="80000"/>
-                        </w14:schemeClr>
-                      </w14:gs>
-                    </w14:gsLst>
-                    <w14:lin w14:ang="5400000" w14:scaled="0"/>
-                  </w14:gradFill>
-                </w14:textFill>
-              </w:rPr>
-            </w:pPr>
-            <w:r>
-              <w:rPr>
-                <w:rFonts w:ascii="Segoe UI Symbol" w:hAnsi="Segoe UI Symbol" w:cs="Segoe UI Symbol"/>
-                <w:b/>
-                <w:color w:val="FFC000" w:themeColor="accent4"/>
-                <w14:textOutline w14:w="12700" w14:cap="flat" w14:cmpd="sng" w14:algn="ctr">
-                  <w14:solidFill>
-                    <w14:schemeClr w14:val="accent4"/>
-                  </w14:solidFill>
-                  <w14:prstDash w14:val="solid"/>
-                  <w14:round/>
-                </w14:textOutline>
-                <w14:textFill>
-                  <w14:gradFill>
-                    <w14:gsLst>
-                      <w14:gs w14:pos="0">
-                        <w14:schemeClr w14:val="accent4"/>
-                      </w14:gs>
-                      <w14:gs w14:pos="4000">
-                        <w14:schemeClr w14:val="accent4">
-                          <w14:lumMod w14:val="60000"/>
-                          <w14:lumOff w14:val="40000"/>
-                        </w14:schemeClr>
-                      </w14:gs>
-                      <w14:gs w14:pos="87000">
-                        <w14:schemeClr w14:val="accent4">
-                          <w14:lumMod w14:val="20000"/>
-                          <w14:lumOff w14:val="80000"/>
-                        </w14:schemeClr>
-                      </w14:gs>
-                    </w14:gsLst>
-                    <w14:lin w14:ang="5400000" w14:scaled="0"/>
-                  </w14:gradFill>
-                </w14:textFill>
-              </w:rPr>
               <w:t>★★★</w:t>
             </w:r>
           </w:p>
@@ -2653,6 +2799,30 @@
       <w:pPr>
         <w:spacing w:line="240" w:lineRule="auto"/>
       </w:pPr>
+    </w:p>
+    <w:p>
+      <w:pPr>
+        <w:spacing w:line="240" w:lineRule="auto"/>
+      </w:pPr>
+    </w:p>
+    <w:p>
+      <w:pPr>
+        <w:spacing w:line="240" w:lineRule="auto"/>
+      </w:pPr>
+    </w:p>
+    <w:p>
+      <w:pPr>
+        <w:spacing w:line="240" w:lineRule="auto"/>
+      </w:pPr>
+    </w:p>
+    <w:p>
+      <w:pPr>
+        <w:spacing w:line="240" w:lineRule="auto"/>
+        <w:jc w:val="right"/>
+      </w:pPr>
+      <w:r>
+        <w:t>August 3, 2019</w:t>
+      </w:r>
     </w:p>
     <w:sectPr>
       <w:type w:val="continuous"/>
@@ -2666,7 +2836,7 @@
 </file>
 
 <file path=word/endnotes.xml><?xml version="1.0" encoding="utf-8"?>
-<w:endnotes xmlns:wpc="http://schemas.microsoft.com/office/word/2010/wordprocessingCanvas" xmlns:mc="http://schemas.openxmlformats.org/markup-compatibility/2006" xmlns:o="urn:schemas-microsoft-com:office:office" xmlns:r="http://schemas.openxmlformats.org/officeDocument/2006/relationships" xmlns:m="http://schemas.openxmlformats.org/officeDocument/2006/math" xmlns:v="urn:schemas-microsoft-com:vml" xmlns:wp14="http://schemas.microsoft.com/office/word/2010/wordprocessingDrawing" xmlns:wp="http://schemas.openxmlformats.org/drawingml/2006/wordprocessingDrawing" xmlns:w10="urn:schemas-microsoft-com:office:word" xmlns:w="http://schemas.openxmlformats.org/wordprocessingml/2006/main" xmlns:w14="http://schemas.microsoft.com/office/word/2010/wordml" xmlns:w15="http://schemas.microsoft.com/office/word/2012/wordml" xmlns:wpg="http://schemas.microsoft.com/office/word/2010/wordprocessingGroup" xmlns:wpi="http://schemas.microsoft.com/office/word/2010/wordprocessingInk" xmlns:wne="http://schemas.microsoft.com/office/word/2006/wordml" xmlns:wps="http://schemas.microsoft.com/office/word/2010/wordprocessingShape" mc:Ignorable="w14 w15 wp14">
+<w:endnotes xmlns:wpc="http://schemas.microsoft.com/office/word/2010/wordprocessingCanvas" xmlns:cx="http://schemas.microsoft.com/office/drawing/2014/chartex" xmlns:cx1="http://schemas.microsoft.com/office/drawing/2015/9/8/chartex" xmlns:cx2="http://schemas.microsoft.com/office/drawing/2015/10/21/chartex" xmlns:cx3="http://schemas.microsoft.com/office/drawing/2016/5/9/chartex" xmlns:cx4="http://schemas.microsoft.com/office/drawing/2016/5/10/chartex" xmlns:cx5="http://schemas.microsoft.com/office/drawing/2016/5/11/chartex" xmlns:cx6="http://schemas.microsoft.com/office/drawing/2016/5/12/chartex" xmlns:cx7="http://schemas.microsoft.com/office/drawing/2016/5/13/chartex" xmlns:cx8="http://schemas.microsoft.com/office/drawing/2016/5/14/chartex" xmlns:mc="http://schemas.openxmlformats.org/markup-compatibility/2006" xmlns:aink="http://schemas.microsoft.com/office/drawing/2016/ink" xmlns:am3d="http://schemas.microsoft.com/office/drawing/2017/model3d" xmlns:o="urn:schemas-microsoft-com:office:office" xmlns:r="http://schemas.openxmlformats.org/officeDocument/2006/relationships" xmlns:m="http://schemas.openxmlformats.org/officeDocument/2006/math" xmlns:v="urn:schemas-microsoft-com:vml" xmlns:wp14="http://schemas.microsoft.com/office/word/2010/wordprocessingDrawing" xmlns:wp="http://schemas.openxmlformats.org/drawingml/2006/wordprocessingDrawing" xmlns:w10="urn:schemas-microsoft-com:office:word" xmlns:w="http://schemas.openxmlformats.org/wordprocessingml/2006/main" xmlns:w14="http://schemas.microsoft.com/office/word/2010/wordml" xmlns:w15="http://schemas.microsoft.com/office/word/2012/wordml" xmlns:w16cid="http://schemas.microsoft.com/office/word/2016/wordml/cid" xmlns:w16se="http://schemas.microsoft.com/office/word/2015/wordml/symex" xmlns:wpg="http://schemas.microsoft.com/office/word/2010/wordprocessingGroup" xmlns:wpi="http://schemas.microsoft.com/office/word/2010/wordprocessingInk" xmlns:wne="http://schemas.microsoft.com/office/word/2006/wordml" xmlns:wps="http://schemas.microsoft.com/office/word/2010/wordprocessingShape" mc:Ignorable="w14 w15 w16se w16cid wp14">
   <w:endnote w:type="separator" w:id="-1">
     <w:p>
       <w:pPr>
@@ -2691,7 +2861,7 @@
 </file>
 
 <file path=word/footnotes.xml><?xml version="1.0" encoding="utf-8"?>
-<w:footnotes xmlns:wpc="http://schemas.microsoft.com/office/word/2010/wordprocessingCanvas" xmlns:mc="http://schemas.openxmlformats.org/markup-compatibility/2006" xmlns:o="urn:schemas-microsoft-com:office:office" xmlns:r="http://schemas.openxmlformats.org/officeDocument/2006/relationships" xmlns:m="http://schemas.openxmlformats.org/officeDocument/2006/math" xmlns:v="urn:schemas-microsoft-com:vml" xmlns:wp14="http://schemas.microsoft.com/office/word/2010/wordprocessingDrawing" xmlns:wp="http://schemas.openxmlformats.org/drawingml/2006/wordprocessingDrawing" xmlns:w10="urn:schemas-microsoft-com:office:word" xmlns:w="http://schemas.openxmlformats.org/wordprocessingml/2006/main" xmlns:w14="http://schemas.microsoft.com/office/word/2010/wordml" xmlns:w15="http://schemas.microsoft.com/office/word/2012/wordml" xmlns:wpg="http://schemas.microsoft.com/office/word/2010/wordprocessingGroup" xmlns:wpi="http://schemas.microsoft.com/office/word/2010/wordprocessingInk" xmlns:wne="http://schemas.microsoft.com/office/word/2006/wordml" xmlns:wps="http://schemas.microsoft.com/office/word/2010/wordprocessingShape" mc:Ignorable="w14 w15 wp14">
+<w:footnotes xmlns:wpc="http://schemas.microsoft.com/office/word/2010/wordprocessingCanvas" xmlns:cx="http://schemas.microsoft.com/office/drawing/2014/chartex" xmlns:cx1="http://schemas.microsoft.com/office/drawing/2015/9/8/chartex" xmlns:cx2="http://schemas.microsoft.com/office/drawing/2015/10/21/chartex" xmlns:cx3="http://schemas.microsoft.com/office/drawing/2016/5/9/chartex" xmlns:cx4="http://schemas.microsoft.com/office/drawing/2016/5/10/chartex" xmlns:cx5="http://schemas.microsoft.com/office/drawing/2016/5/11/chartex" xmlns:cx6="http://schemas.microsoft.com/office/drawing/2016/5/12/chartex" xmlns:cx7="http://schemas.microsoft.com/office/drawing/2016/5/13/chartex" xmlns:cx8="http://schemas.microsoft.com/office/drawing/2016/5/14/chartex" xmlns:mc="http://schemas.openxmlformats.org/markup-compatibility/2006" xmlns:aink="http://schemas.microsoft.com/office/drawing/2016/ink" xmlns:am3d="http://schemas.microsoft.com/office/drawing/2017/model3d" xmlns:o="urn:schemas-microsoft-com:office:office" xmlns:r="http://schemas.openxmlformats.org/officeDocument/2006/relationships" xmlns:m="http://schemas.openxmlformats.org/officeDocument/2006/math" xmlns:v="urn:schemas-microsoft-com:vml" xmlns:wp14="http://schemas.microsoft.com/office/word/2010/wordprocessingDrawing" xmlns:wp="http://schemas.openxmlformats.org/drawingml/2006/wordprocessingDrawing" xmlns:w10="urn:schemas-microsoft-com:office:word" xmlns:w="http://schemas.openxmlformats.org/wordprocessingml/2006/main" xmlns:w14="http://schemas.microsoft.com/office/word/2010/wordml" xmlns:w15="http://schemas.microsoft.com/office/word/2012/wordml" xmlns:w16cid="http://schemas.microsoft.com/office/word/2016/wordml/cid" xmlns:w16se="http://schemas.microsoft.com/office/word/2015/wordml/symex" xmlns:wpg="http://schemas.microsoft.com/office/word/2010/wordprocessingGroup" xmlns:wpi="http://schemas.microsoft.com/office/word/2010/wordprocessingInk" xmlns:wne="http://schemas.microsoft.com/office/word/2006/wordml" xmlns:wps="http://schemas.microsoft.com/office/word/2010/wordprocessingShape" mc:Ignorable="w14 w15 w16se w16cid wp14">
   <w:footnote w:type="separator" w:id="-1">
     <w:p>
       <w:pPr>
@@ -2716,7 +2886,7 @@
 </file>
 
 <file path=word/numbering.xml><?xml version="1.0" encoding="utf-8"?>
-<w:numbering xmlns:wpc="http://schemas.microsoft.com/office/word/2010/wordprocessingCanvas" xmlns:mc="http://schemas.openxmlformats.org/markup-compatibility/2006" xmlns:o="urn:schemas-microsoft-com:office:office" xmlns:r="http://schemas.openxmlformats.org/officeDocument/2006/relationships" xmlns:m="http://schemas.openxmlformats.org/officeDocument/2006/math" xmlns:v="urn:schemas-microsoft-com:vml" xmlns:wp14="http://schemas.microsoft.com/office/word/2010/wordprocessingDrawing" xmlns:wp="http://schemas.openxmlformats.org/drawingml/2006/wordprocessingDrawing" xmlns:w10="urn:schemas-microsoft-com:office:word" xmlns:w="http://schemas.openxmlformats.org/wordprocessingml/2006/main" xmlns:w14="http://schemas.microsoft.com/office/word/2010/wordml" xmlns:w15="http://schemas.microsoft.com/office/word/2012/wordml" xmlns:wpg="http://schemas.microsoft.com/office/word/2010/wordprocessingGroup" xmlns:wpi="http://schemas.microsoft.com/office/word/2010/wordprocessingInk" xmlns:wne="http://schemas.microsoft.com/office/word/2006/wordml" xmlns:wps="http://schemas.microsoft.com/office/word/2010/wordprocessingShape" mc:Ignorable="w14 w15 wp14">
+<w:numbering xmlns:wpc="http://schemas.microsoft.com/office/word/2010/wordprocessingCanvas" xmlns:cx="http://schemas.microsoft.com/office/drawing/2014/chartex" xmlns:cx1="http://schemas.microsoft.com/office/drawing/2015/9/8/chartex" xmlns:cx2="http://schemas.microsoft.com/office/drawing/2015/10/21/chartex" xmlns:cx3="http://schemas.microsoft.com/office/drawing/2016/5/9/chartex" xmlns:cx4="http://schemas.microsoft.com/office/drawing/2016/5/10/chartex" xmlns:cx5="http://schemas.microsoft.com/office/drawing/2016/5/11/chartex" xmlns:cx6="http://schemas.microsoft.com/office/drawing/2016/5/12/chartex" xmlns:cx7="http://schemas.microsoft.com/office/drawing/2016/5/13/chartex" xmlns:cx8="http://schemas.microsoft.com/office/drawing/2016/5/14/chartex" xmlns:mc="http://schemas.openxmlformats.org/markup-compatibility/2006" xmlns:aink="http://schemas.microsoft.com/office/drawing/2016/ink" xmlns:am3d="http://schemas.microsoft.com/office/drawing/2017/model3d" xmlns:o="urn:schemas-microsoft-com:office:office" xmlns:r="http://schemas.openxmlformats.org/officeDocument/2006/relationships" xmlns:m="http://schemas.openxmlformats.org/officeDocument/2006/math" xmlns:v="urn:schemas-microsoft-com:vml" xmlns:wp14="http://schemas.microsoft.com/office/word/2010/wordprocessingDrawing" xmlns:wp="http://schemas.openxmlformats.org/drawingml/2006/wordprocessingDrawing" xmlns:w10="urn:schemas-microsoft-com:office:word" xmlns:w="http://schemas.openxmlformats.org/wordprocessingml/2006/main" xmlns:w14="http://schemas.microsoft.com/office/word/2010/wordml" xmlns:w15="http://schemas.microsoft.com/office/word/2012/wordml" xmlns:w16cid="http://schemas.microsoft.com/office/word/2016/wordml/cid" xmlns:w16se="http://schemas.microsoft.com/office/word/2015/wordml/symex" xmlns:wpg="http://schemas.microsoft.com/office/word/2010/wordprocessingGroup" xmlns:wpi="http://schemas.microsoft.com/office/word/2010/wordprocessingInk" xmlns:wne="http://schemas.microsoft.com/office/word/2006/wordml" xmlns:wps="http://schemas.microsoft.com/office/word/2010/wordprocessingShape" mc:Ignorable="w14 w15 w16se w16cid wp14">
   <w:numPicBullet w:numPicBulletId="0">
     <w:pict>
       <v:shapetype id="_x0000_t75" coordsize="21600,21600" o:spt="75" o:preferrelative="t" path="m@4@5l@4@11@9@11@9@5xe" filled="f" stroked="f">
@@ -2738,12 +2908,12 @@
         <v:path o:extrusionok="f" gradientshapeok="t" o:connecttype="rect"/>
         <o:lock v:ext="edit" aspectratio="t"/>
       </v:shapetype>
-      <v:shape id="_x0000_i1027" type="#_x0000_t75" style="width:13.8pt;height:13.8pt;visibility:visible;mso-wrap-style:square" o:bullet="t">
+      <v:shape id="_x0000_i1036" type="#_x0000_t75" style="width:13.5pt;height:13.5pt;visibility:visible;mso-wrap-style:square" o:bullet="t">
         <v:imagedata r:id="rId1" o:title=""/>
       </v:shape>
     </w:pict>
   </w:numPicBullet>
-  <w:abstractNum w:abstractNumId="0">
+  <w:abstractNum w:abstractNumId="0" w15:restartNumberingAfterBreak="0">
     <w:nsid w:val="FFFFFF89"/>
     <w:multiLevelType w:val="singleLevel"/>
     <w:tmpl w:val="FC8E9F24"/>
@@ -2764,7 +2934,7 @@
       </w:rPr>
     </w:lvl>
   </w:abstractNum>
-  <w:abstractNum w:abstractNumId="1">
+  <w:abstractNum w:abstractNumId="1" w15:restartNumberingAfterBreak="0">
     <w:nsid w:val="05EB3E22"/>
     <w:multiLevelType w:val="hybridMultilevel"/>
     <w:tmpl w:val="CDD29210"/>
@@ -2877,7 +3047,7 @@
       </w:rPr>
     </w:lvl>
   </w:abstractNum>
-  <w:abstractNum w:abstractNumId="2">
+  <w:abstractNum w:abstractNumId="2" w15:restartNumberingAfterBreak="0">
     <w:nsid w:val="158257EB"/>
     <w:multiLevelType w:val="hybridMultilevel"/>
     <w:tmpl w:val="74B84A26"/>
@@ -2989,7 +3159,7 @@
       </w:rPr>
     </w:lvl>
   </w:abstractNum>
-  <w:abstractNum w:abstractNumId="3">
+  <w:abstractNum w:abstractNumId="3" w15:restartNumberingAfterBreak="0">
     <w:nsid w:val="20A638E3"/>
     <w:multiLevelType w:val="hybridMultilevel"/>
     <w:tmpl w:val="33AEF072"/>
@@ -3102,7 +3272,7 @@
       </w:rPr>
     </w:lvl>
   </w:abstractNum>
-  <w:abstractNum w:abstractNumId="4">
+  <w:abstractNum w:abstractNumId="4" w15:restartNumberingAfterBreak="0">
     <w:nsid w:val="299F774F"/>
     <w:multiLevelType w:val="hybridMultilevel"/>
     <w:tmpl w:val="6CD495CE"/>
@@ -3215,7 +3385,7 @@
       </w:rPr>
     </w:lvl>
   </w:abstractNum>
-  <w:abstractNum w:abstractNumId="5">
+  <w:abstractNum w:abstractNumId="5" w15:restartNumberingAfterBreak="0">
     <w:nsid w:val="2F5507C1"/>
     <w:multiLevelType w:val="hybridMultilevel"/>
     <w:tmpl w:val="2A78ABB6"/>
@@ -3327,7 +3497,7 @@
       </w:rPr>
     </w:lvl>
   </w:abstractNum>
-  <w:abstractNum w:abstractNumId="6">
+  <w:abstractNum w:abstractNumId="6" w15:restartNumberingAfterBreak="0">
     <w:nsid w:val="4D614D13"/>
     <w:multiLevelType w:val="hybridMultilevel"/>
     <w:tmpl w:val="8CB20E14"/>
@@ -3440,7 +3610,7 @@
       </w:rPr>
     </w:lvl>
   </w:abstractNum>
-  <w:abstractNum w:abstractNumId="7">
+  <w:abstractNum w:abstractNumId="7" w15:restartNumberingAfterBreak="0">
     <w:nsid w:val="7A4A4E41"/>
     <w:multiLevelType w:val="hybridMultilevel"/>
     <w:tmpl w:val="25DA5DB2"/>
@@ -3581,7 +3751,7 @@
 </file>
 
 <file path=word/styles.xml><?xml version="1.0" encoding="utf-8"?>
-<w:styles xmlns:mc="http://schemas.openxmlformats.org/markup-compatibility/2006" xmlns:r="http://schemas.openxmlformats.org/officeDocument/2006/relationships" xmlns:w="http://schemas.openxmlformats.org/wordprocessingml/2006/main" xmlns:w14="http://schemas.microsoft.com/office/word/2010/wordml" xmlns:w15="http://schemas.microsoft.com/office/word/2012/wordml" mc:Ignorable="w14 w15">
+<w:styles xmlns:mc="http://schemas.openxmlformats.org/markup-compatibility/2006" xmlns:r="http://schemas.openxmlformats.org/officeDocument/2006/relationships" xmlns:w="http://schemas.openxmlformats.org/wordprocessingml/2006/main" xmlns:w14="http://schemas.microsoft.com/office/word/2010/wordml" xmlns:w15="http://schemas.microsoft.com/office/word/2012/wordml" xmlns:w16cid="http://schemas.microsoft.com/office/word/2016/wordml/cid" xmlns:w16se="http://schemas.microsoft.com/office/word/2015/wordml/symex" mc:Ignorable="w14 w15 w16se w16cid">
   <w:docDefaults>
     <w:rPrDefault>
       <w:rPr>
@@ -3597,7 +3767,7 @@
       </w:pPr>
     </w:pPrDefault>
   </w:docDefaults>
-  <w:latentStyles w:defLockedState="0" w:defUIPriority="99" w:defSemiHidden="0" w:defUnhideWhenUsed="0" w:defQFormat="0" w:count="371">
+  <w:latentStyles w:defLockedState="0" w:defUIPriority="99" w:defSemiHidden="0" w:defUnhideWhenUsed="0" w:defQFormat="0" w:count="376">
     <w:lsdException w:name="Normal" w:uiPriority="0" w:qFormat="1"/>
     <w:lsdException w:name="heading 1" w:uiPriority="9" w:qFormat="1"/>
     <w:lsdException w:name="heading 2" w:semiHidden="1" w:uiPriority="9" w:unhideWhenUsed="1" w:qFormat="1"/>
@@ -3969,6 +4139,11 @@
     <w:lsdException w:name="List Table 5 Dark Accent 6" w:uiPriority="50"/>
     <w:lsdException w:name="List Table 6 Colorful Accent 6" w:uiPriority="51"/>
     <w:lsdException w:name="List Table 7 Colorful Accent 6" w:uiPriority="52"/>
+    <w:lsdException w:name="Mention" w:semiHidden="1" w:unhideWhenUsed="1"/>
+    <w:lsdException w:name="Smart Hyperlink" w:semiHidden="1" w:unhideWhenUsed="1"/>
+    <w:lsdException w:name="Hashtag" w:semiHidden="1" w:unhideWhenUsed="1"/>
+    <w:lsdException w:name="Unresolved Mention" w:semiHidden="1" w:unhideWhenUsed="1"/>
+    <w:lsdException w:name="Smart Link" w:semiHidden="1" w:unhideWhenUsed="1"/>
   </w:latentStyles>
   <w:style w:type="paragraph" w:default="1" w:styleId="Normal">
     <w:name w:val="Normal"/>
@@ -4021,7 +4196,6 @@
       <w:spacing w:after="0" w:line="240" w:lineRule="auto"/>
     </w:pPr>
     <w:tblPr>
-      <w:tblInd w:w="0" w:type="dxa"/>
       <w:tblBorders>
         <w:top w:val="single" w:sz="4" w:space="0" w:color="auto"/>
         <w:left w:val="single" w:sz="4" w:space="0" w:color="auto"/>
@@ -4030,12 +4204,6 @@
         <w:insideH w:val="single" w:sz="4" w:space="0" w:color="auto"/>
         <w:insideV w:val="single" w:sz="4" w:space="0" w:color="auto"/>
       </w:tblBorders>
-      <w:tblCellMar>
-        <w:top w:w="0" w:type="dxa"/>
-        <w:left w:w="108" w:type="dxa"/>
-        <w:bottom w:w="0" w:type="dxa"/>
-        <w:right w:w="108" w:type="dxa"/>
-      </w:tblCellMar>
     </w:tblPr>
   </w:style>
   <w:style w:type="paragraph" w:styleId="Header">
@@ -4161,13 +4329,25 @@
       <w:u w:val="single"/>
     </w:rPr>
   </w:style>
-  <w:style w:type="character" w:customStyle="1" w:styleId="UnresolvedMention">
+  <w:style w:type="character" w:customStyle="1" w:styleId="UnresolvedMention1">
+    <w:name w:val="Unresolved Mention1"/>
+    <w:basedOn w:val="DefaultParagraphFont"/>
+    <w:uiPriority w:val="99"/>
+    <w:semiHidden/>
+    <w:unhideWhenUsed/>
+    <w:rsid w:val="00F43D74"/>
+    <w:rPr>
+      <w:color w:val="605E5C"/>
+      <w:shd w:val="clear" w:color="auto" w:fill="E1DFDD"/>
+    </w:rPr>
+  </w:style>
+  <w:style w:type="character" w:styleId="UnresolvedMention">
     <w:name w:val="Unresolved Mention"/>
     <w:basedOn w:val="DefaultParagraphFont"/>
     <w:uiPriority w:val="99"/>
     <w:semiHidden/>
     <w:unhideWhenUsed/>
-    <w:rsid w:val="00F43D74"/>
+    <w:rsid w:val="00292602"/>
     <w:rPr>
       <w:color w:val="605E5C"/>
       <w:shd w:val="clear" w:color="auto" w:fill="E1DFDD"/>
@@ -4476,7 +4656,7 @@
 </file>
 
 <file path=customXml/itemProps1.xml><?xml version="1.0" encoding="utf-8"?>
-<ds:datastoreItem xmlns:ds="http://schemas.openxmlformats.org/officeDocument/2006/customXml" ds:itemID="{38CEC14E-CE1C-4E5A-A109-1AE3599CF346}">
+<ds:datastoreItem xmlns:ds="http://schemas.openxmlformats.org/officeDocument/2006/customXml" ds:itemID="{50A2F55F-B826-48A9-8099-F88C709BB760}">
   <ds:schemaRefs>
     <ds:schemaRef ds:uri="http://schemas.openxmlformats.org/officeDocument/2006/bibliography"/>
   </ds:schemaRefs>

</xml_diff>